<commit_message>
Working on data visualization by adding images
</commit_message>
<xml_diff>
--- a/Assignment01/Rousseau_Cassandra_CART451_Assignment01.docx
+++ b/Assignment01/Rousseau_Cassandra_CART451_Assignment01.docx
@@ -72,7 +72,6 @@
         </w:rPr>
         <w:t xml:space="preserve"> </w:t>
       </w:r>
-      <w:proofErr w:type="spellStart"/>
       <w:r>
         <w:rPr>
           <w:rFonts w:ascii="Times New Roman" w:hAnsi="Times New Roman" w:cs="Times New Roman"/>
@@ -81,18 +80,7 @@
           <w:sz w:val="24"/>
           <w:szCs w:val="24"/>
         </w:rPr>
-        <w:t>Youtube</w:t>
-      </w:r>
-      <w:proofErr w:type="spellEnd"/>
-      <w:r>
-        <w:rPr>
-          <w:rFonts w:ascii="Times New Roman" w:hAnsi="Times New Roman" w:cs="Times New Roman"/>
-          <w:i/>
-          <w:iCs/>
-          <w:sz w:val="24"/>
-          <w:szCs w:val="24"/>
-        </w:rPr>
-        <w:t xml:space="preserve"> Videos Dataset (</w:t>
+        <w:t>Youtube Videos Dataset (</w:t>
       </w:r>
       <w:r>
         <w:rPr>
@@ -296,7 +284,6 @@
         </w:rPr>
         <w:t xml:space="preserve"> the </w:t>
       </w:r>
-      <w:proofErr w:type="spellStart"/>
       <w:r>
         <w:rPr>
           <w:rFonts w:ascii="Times New Roman" w:hAnsi="Times New Roman" w:cs="Times New Roman"/>
@@ -306,9 +293,50 @@
           <w:sz w:val="24"/>
           <w:szCs w:val="24"/>
         </w:rPr>
-        <w:t>mongoshell</w:t>
-      </w:r>
-      <w:proofErr w:type="spellEnd"/>
+        <w:t>mongoshell/atlas</w:t>
+      </w:r>
+      <w:r>
+        <w:rPr>
+          <w:rFonts w:ascii="Times New Roman" w:hAnsi="Times New Roman" w:cs="Times New Roman"/>
+          <w:kern w:val="0"/>
+          <w:sz w:val="24"/>
+          <w:szCs w:val="24"/>
+        </w:rPr>
+        <w:t xml:space="preserve"> commandline</w:t>
+      </w:r>
+      <w:r>
+        <w:rPr>
+          <w:rFonts w:ascii="Times New Roman" w:hAnsi="Times New Roman" w:cs="Times New Roman"/>
+          <w:kern w:val="0"/>
+          <w:sz w:val="24"/>
+          <w:szCs w:val="24"/>
+        </w:rPr>
+        <w:t xml:space="preserve"> and</w:t>
+      </w:r>
+      <w:r>
+        <w:rPr>
+          <w:rFonts w:ascii="Times New Roman" w:hAnsi="Times New Roman" w:cs="Times New Roman"/>
+          <w:sz w:val="24"/>
+          <w:szCs w:val="24"/>
+        </w:rPr>
+        <w:t xml:space="preserve"> </w:t>
+      </w:r>
+      <w:r>
+        <w:rPr>
+          <w:rFonts w:ascii="Times New Roman" w:hAnsi="Times New Roman" w:cs="Times New Roman"/>
+          <w:sz w:val="24"/>
+          <w:szCs w:val="24"/>
+        </w:rPr>
+        <w:t>the</w:t>
+      </w:r>
+      <w:r>
+        <w:rPr>
+          <w:rFonts w:ascii="Times New Roman" w:hAnsi="Times New Roman" w:cs="Times New Roman"/>
+          <w:sz w:val="24"/>
+          <w:szCs w:val="24"/>
+        </w:rPr>
+        <w:t xml:space="preserve"> </w:t>
+      </w:r>
       <w:r>
         <w:rPr>
           <w:rFonts w:ascii="Times New Roman" w:hAnsi="Times New Roman" w:cs="Times New Roman"/>
@@ -318,7 +346,7 @@
           <w:sz w:val="24"/>
           <w:szCs w:val="24"/>
         </w:rPr>
-        <w:t>/atlas</w:t>
+        <w:t>mongoimport</w:t>
       </w:r>
       <w:r>
         <w:rPr>
@@ -327,27 +355,105 @@
           <w:sz w:val="24"/>
           <w:szCs w:val="24"/>
         </w:rPr>
+        <w:t xml:space="preserve"> tool</w:t>
+      </w:r>
+      <w:r>
+        <w:rPr>
+          <w:rFonts w:ascii="Times New Roman" w:hAnsi="Times New Roman" w:cs="Times New Roman"/>
+          <w:kern w:val="0"/>
+          <w:sz w:val="24"/>
+          <w:szCs w:val="24"/>
+        </w:rPr>
+        <w:t>.</w:t>
+      </w:r>
+      <w:r>
+        <w:rPr>
+          <w:rFonts w:ascii="Times New Roman" w:hAnsi="Times New Roman" w:cs="Times New Roman"/>
+          <w:kern w:val="0"/>
+          <w:sz w:val="24"/>
+          <w:szCs w:val="24"/>
+        </w:rPr>
         <w:t xml:space="preserve"> </w:t>
       </w:r>
-      <w:proofErr w:type="spellStart"/>
-      <w:r>
-        <w:rPr>
-          <w:rFonts w:ascii="Times New Roman" w:hAnsi="Times New Roman" w:cs="Times New Roman"/>
-          <w:kern w:val="0"/>
-          <w:sz w:val="24"/>
-          <w:szCs w:val="24"/>
-        </w:rPr>
-        <w:t>commandline</w:t>
-      </w:r>
-      <w:proofErr w:type="spellEnd"/>
-      <w:r>
-        <w:rPr>
-          <w:rFonts w:ascii="Times New Roman" w:hAnsi="Times New Roman" w:cs="Times New Roman"/>
-          <w:kern w:val="0"/>
-          <w:sz w:val="24"/>
-          <w:szCs w:val="24"/>
-        </w:rPr>
-        <w:t xml:space="preserve"> and</w:t>
+      <w:r>
+        <w:rPr>
+          <w:rFonts w:ascii="Times New Roman" w:hAnsi="Times New Roman" w:cs="Times New Roman"/>
+          <w:sz w:val="24"/>
+          <w:szCs w:val="24"/>
+        </w:rPr>
+        <w:t xml:space="preserve">It was a bit difficult </w:t>
+      </w:r>
+      <w:r>
+        <w:rPr>
+          <w:rFonts w:ascii="Times New Roman" w:hAnsi="Times New Roman" w:cs="Times New Roman"/>
+          <w:sz w:val="24"/>
+          <w:szCs w:val="24"/>
+        </w:rPr>
+        <w:t xml:space="preserve">to </w:t>
+      </w:r>
+      <w:r>
+        <w:rPr>
+          <w:rFonts w:ascii="Times New Roman" w:hAnsi="Times New Roman" w:cs="Times New Roman"/>
+          <w:sz w:val="24"/>
+          <w:szCs w:val="24"/>
+        </w:rPr>
+        <w:t xml:space="preserve">follow through all the </w:t>
+      </w:r>
+      <w:r>
+        <w:rPr>
+          <w:rFonts w:ascii="Times New Roman" w:hAnsi="Times New Roman" w:cs="Times New Roman"/>
+          <w:sz w:val="24"/>
+          <w:szCs w:val="24"/>
+        </w:rPr>
+        <w:t>installation steps</w:t>
+      </w:r>
+      <w:r>
+        <w:rPr>
+          <w:rFonts w:ascii="Times New Roman" w:hAnsi="Times New Roman" w:cs="Times New Roman"/>
+          <w:sz w:val="24"/>
+          <w:szCs w:val="24"/>
+        </w:rPr>
+        <w:t>. There</w:t>
+      </w:r>
+      <w:r>
+        <w:rPr>
+          <w:rFonts w:ascii="Times New Roman" w:hAnsi="Times New Roman" w:cs="Times New Roman"/>
+          <w:sz w:val="24"/>
+          <w:szCs w:val="24"/>
+        </w:rPr>
+        <w:t xml:space="preserve"> were a lot of </w:t>
+      </w:r>
+      <w:r>
+        <w:rPr>
+          <w:rFonts w:ascii="Times New Roman" w:hAnsi="Times New Roman" w:cs="Times New Roman"/>
+          <w:sz w:val="24"/>
+          <w:szCs w:val="24"/>
+        </w:rPr>
+        <w:t>precise</w:t>
+      </w:r>
+      <w:r>
+        <w:rPr>
+          <w:rFonts w:ascii="Times New Roman" w:hAnsi="Times New Roman" w:cs="Times New Roman"/>
+          <w:sz w:val="24"/>
+          <w:szCs w:val="24"/>
+        </w:rPr>
+        <w:t xml:space="preserve"> steps to follow</w:t>
+      </w:r>
+      <w:r>
+        <w:rPr>
+          <w:rFonts w:ascii="Times New Roman" w:hAnsi="Times New Roman" w:cs="Times New Roman"/>
+          <w:sz w:val="24"/>
+          <w:szCs w:val="24"/>
+        </w:rPr>
+        <w:t>,</w:t>
+      </w:r>
+      <w:r>
+        <w:rPr>
+          <w:rFonts w:ascii="Times New Roman" w:hAnsi="Times New Roman" w:cs="Times New Roman"/>
+          <w:sz w:val="24"/>
+          <w:szCs w:val="24"/>
+        </w:rPr>
+        <w:t xml:space="preserve"> and I was a bit nervous while doing it</w:t>
       </w:r>
       <w:r>
         <w:rPr>
@@ -363,119 +469,41 @@
           <w:sz w:val="24"/>
           <w:szCs w:val="24"/>
         </w:rPr>
-        <w:t>the</w:t>
-      </w:r>
-      <w:r>
-        <w:rPr>
-          <w:rFonts w:ascii="Times New Roman" w:hAnsi="Times New Roman" w:cs="Times New Roman"/>
-          <w:sz w:val="24"/>
-          <w:szCs w:val="24"/>
-        </w:rPr>
-        <w:t xml:space="preserve"> </w:t>
-      </w:r>
-      <w:proofErr w:type="spellStart"/>
+        <w:t>for</w:t>
+      </w:r>
+      <w:r>
+        <w:rPr>
+          <w:rFonts w:ascii="Times New Roman" w:hAnsi="Times New Roman" w:cs="Times New Roman"/>
+          <w:sz w:val="24"/>
+          <w:szCs w:val="24"/>
+        </w:rPr>
+        <w:t xml:space="preserve"> fear of messing things up on my computer. </w:t>
+      </w:r>
+      <w:r>
+        <w:rPr>
+          <w:rFonts w:ascii="Times New Roman" w:hAnsi="Times New Roman" w:cs="Times New Roman"/>
+          <w:sz w:val="24"/>
+          <w:szCs w:val="24"/>
+        </w:rPr>
+        <w:t xml:space="preserve">I had to re-install </w:t>
+      </w:r>
       <w:r>
         <w:rPr>
           <w:rFonts w:ascii="Times New Roman" w:hAnsi="Times New Roman" w:cs="Times New Roman"/>
           <w:i/>
           <w:iCs/>
-          <w:kern w:val="0"/>
-          <w:sz w:val="24"/>
-          <w:szCs w:val="24"/>
-        </w:rPr>
-        <w:t>mongoimport</w:t>
-      </w:r>
-      <w:proofErr w:type="spellEnd"/>
-      <w:r>
-        <w:rPr>
-          <w:rFonts w:ascii="Times New Roman" w:hAnsi="Times New Roman" w:cs="Times New Roman"/>
-          <w:kern w:val="0"/>
-          <w:sz w:val="24"/>
-          <w:szCs w:val="24"/>
-        </w:rPr>
-        <w:t xml:space="preserve"> tool</w:t>
-      </w:r>
-      <w:r>
-        <w:rPr>
-          <w:rFonts w:ascii="Times New Roman" w:hAnsi="Times New Roman" w:cs="Times New Roman"/>
-          <w:kern w:val="0"/>
-          <w:sz w:val="24"/>
-          <w:szCs w:val="24"/>
-        </w:rPr>
-        <w:t>.</w:t>
-      </w:r>
-      <w:r>
-        <w:rPr>
-          <w:rFonts w:ascii="Times New Roman" w:hAnsi="Times New Roman" w:cs="Times New Roman"/>
-          <w:kern w:val="0"/>
-          <w:sz w:val="24"/>
-          <w:szCs w:val="24"/>
-        </w:rPr>
-        <w:t xml:space="preserve"> </w:t>
-      </w:r>
-      <w:r>
-        <w:rPr>
-          <w:rFonts w:ascii="Times New Roman" w:hAnsi="Times New Roman" w:cs="Times New Roman"/>
-          <w:sz w:val="24"/>
-          <w:szCs w:val="24"/>
-        </w:rPr>
-        <w:t xml:space="preserve">It was a bit difficult </w:t>
-      </w:r>
-      <w:r>
-        <w:rPr>
-          <w:rFonts w:ascii="Times New Roman" w:hAnsi="Times New Roman" w:cs="Times New Roman"/>
-          <w:sz w:val="24"/>
-          <w:szCs w:val="24"/>
-        </w:rPr>
-        <w:t xml:space="preserve">to </w:t>
-      </w:r>
-      <w:r>
-        <w:rPr>
-          <w:rFonts w:ascii="Times New Roman" w:hAnsi="Times New Roman" w:cs="Times New Roman"/>
-          <w:sz w:val="24"/>
-          <w:szCs w:val="24"/>
-        </w:rPr>
-        <w:t xml:space="preserve">follow through all the </w:t>
-      </w:r>
-      <w:r>
-        <w:rPr>
-          <w:rFonts w:ascii="Times New Roman" w:hAnsi="Times New Roman" w:cs="Times New Roman"/>
-          <w:sz w:val="24"/>
-          <w:szCs w:val="24"/>
-        </w:rPr>
-        <w:t>installation steps</w:t>
-      </w:r>
-      <w:r>
-        <w:rPr>
-          <w:rFonts w:ascii="Times New Roman" w:hAnsi="Times New Roman" w:cs="Times New Roman"/>
-          <w:sz w:val="24"/>
-          <w:szCs w:val="24"/>
-        </w:rPr>
-        <w:t>. There</w:t>
-      </w:r>
-      <w:r>
-        <w:rPr>
-          <w:rFonts w:ascii="Times New Roman" w:hAnsi="Times New Roman" w:cs="Times New Roman"/>
-          <w:sz w:val="24"/>
-          <w:szCs w:val="24"/>
-        </w:rPr>
-        <w:t xml:space="preserve"> were a lot of </w:t>
-      </w:r>
-      <w:r>
-        <w:rPr>
-          <w:rFonts w:ascii="Times New Roman" w:hAnsi="Times New Roman" w:cs="Times New Roman"/>
-          <w:sz w:val="24"/>
-          <w:szCs w:val="24"/>
-        </w:rPr>
-        <w:t>precise</w:t>
-      </w:r>
-      <w:r>
-        <w:rPr>
-          <w:rFonts w:ascii="Times New Roman" w:hAnsi="Times New Roman" w:cs="Times New Roman"/>
-          <w:sz w:val="24"/>
-          <w:szCs w:val="24"/>
-        </w:rPr>
-        <w:t xml:space="preserve"> steps to follow</w:t>
+          <w:sz w:val="24"/>
+          <w:szCs w:val="24"/>
+        </w:rPr>
+        <w:t>Chocolatey</w:t>
+      </w:r>
+      <w:r>
+        <w:rPr>
+          <w:rFonts w:ascii="Times New Roman" w:hAnsi="Times New Roman" w:cs="Times New Roman"/>
+          <w:sz w:val="24"/>
+          <w:szCs w:val="24"/>
+        </w:rPr>
+        <w:t xml:space="preserve"> because I forgot a step, but in the end</w:t>
       </w:r>
       <w:r>
         <w:rPr>
@@ -491,39 +519,47 @@
           <w:sz w:val="24"/>
           <w:szCs w:val="24"/>
         </w:rPr>
-        <w:t xml:space="preserve"> and I was a bit nervous while doing it</w:t>
-      </w:r>
-      <w:r>
-        <w:rPr>
-          <w:rFonts w:ascii="Times New Roman" w:hAnsi="Times New Roman" w:cs="Times New Roman"/>
-          <w:sz w:val="24"/>
-          <w:szCs w:val="24"/>
-        </w:rPr>
-        <w:t xml:space="preserve"> </w:t>
-      </w:r>
-      <w:r>
-        <w:rPr>
-          <w:rFonts w:ascii="Times New Roman" w:hAnsi="Times New Roman" w:cs="Times New Roman"/>
-          <w:sz w:val="24"/>
-          <w:szCs w:val="24"/>
-        </w:rPr>
-        <w:t>for</w:t>
-      </w:r>
-      <w:r>
-        <w:rPr>
-          <w:rFonts w:ascii="Times New Roman" w:hAnsi="Times New Roman" w:cs="Times New Roman"/>
-          <w:sz w:val="24"/>
-          <w:szCs w:val="24"/>
-        </w:rPr>
-        <w:t xml:space="preserve"> fear of messing things up on my computer. </w:t>
-      </w:r>
-      <w:r>
-        <w:rPr>
-          <w:rFonts w:ascii="Times New Roman" w:hAnsi="Times New Roman" w:cs="Times New Roman"/>
-          <w:sz w:val="24"/>
-          <w:szCs w:val="24"/>
-        </w:rPr>
-        <w:t xml:space="preserve">I had to re-install </w:t>
+        <w:t xml:space="preserve"> I </w:t>
+      </w:r>
+      <w:r>
+        <w:rPr>
+          <w:rFonts w:ascii="Times New Roman" w:hAnsi="Times New Roman" w:cs="Times New Roman"/>
+          <w:sz w:val="24"/>
+          <w:szCs w:val="24"/>
+        </w:rPr>
+        <w:t>was able to</w:t>
+      </w:r>
+      <w:r>
+        <w:rPr>
+          <w:rFonts w:ascii="Times New Roman" w:hAnsi="Times New Roman" w:cs="Times New Roman"/>
+          <w:sz w:val="24"/>
+          <w:szCs w:val="24"/>
+        </w:rPr>
+        <w:t xml:space="preserve"> install everything correctly. </w:t>
+      </w:r>
+      <w:r>
+        <w:rPr>
+          <w:rFonts w:ascii="Times New Roman" w:hAnsi="Times New Roman" w:cs="Times New Roman"/>
+          <w:sz w:val="24"/>
+          <w:szCs w:val="24"/>
+        </w:rPr>
+        <w:t>The second challenge was importing the data</w:t>
+      </w:r>
+      <w:r>
+        <w:rPr>
+          <w:rFonts w:ascii="Times New Roman" w:hAnsi="Times New Roman" w:cs="Times New Roman"/>
+          <w:sz w:val="24"/>
+          <w:szCs w:val="24"/>
+        </w:rPr>
+        <w:t>; it</w:t>
+      </w:r>
+      <w:r>
+        <w:rPr>
+          <w:rFonts w:ascii="Times New Roman" w:hAnsi="Times New Roman" w:cs="Times New Roman"/>
+          <w:sz w:val="24"/>
+          <w:szCs w:val="24"/>
+        </w:rPr>
+        <w:t xml:space="preserve"> took me a while to understand the </w:t>
       </w:r>
       <w:r>
         <w:rPr>
@@ -533,84 +569,8 @@
           <w:sz w:val="24"/>
           <w:szCs w:val="24"/>
         </w:rPr>
-        <w:t>Chocolatey</w:t>
-      </w:r>
-      <w:r>
-        <w:rPr>
-          <w:rFonts w:ascii="Times New Roman" w:hAnsi="Times New Roman" w:cs="Times New Roman"/>
-          <w:sz w:val="24"/>
-          <w:szCs w:val="24"/>
-        </w:rPr>
-        <w:t xml:space="preserve"> because I forgot a step, but in the end</w:t>
-      </w:r>
-      <w:r>
-        <w:rPr>
-          <w:rFonts w:ascii="Times New Roman" w:hAnsi="Times New Roman" w:cs="Times New Roman"/>
-          <w:sz w:val="24"/>
-          <w:szCs w:val="24"/>
-        </w:rPr>
-        <w:t>,</w:t>
-      </w:r>
-      <w:r>
-        <w:rPr>
-          <w:rFonts w:ascii="Times New Roman" w:hAnsi="Times New Roman" w:cs="Times New Roman"/>
-          <w:sz w:val="24"/>
-          <w:szCs w:val="24"/>
-        </w:rPr>
-        <w:t xml:space="preserve"> I </w:t>
-      </w:r>
-      <w:r>
-        <w:rPr>
-          <w:rFonts w:ascii="Times New Roman" w:hAnsi="Times New Roman" w:cs="Times New Roman"/>
-          <w:sz w:val="24"/>
-          <w:szCs w:val="24"/>
-        </w:rPr>
-        <w:t>was able to</w:t>
-      </w:r>
-      <w:r>
-        <w:rPr>
-          <w:rFonts w:ascii="Times New Roman" w:hAnsi="Times New Roman" w:cs="Times New Roman"/>
-          <w:sz w:val="24"/>
-          <w:szCs w:val="24"/>
-        </w:rPr>
-        <w:t xml:space="preserve"> install everything correctly. </w:t>
-      </w:r>
-      <w:r>
-        <w:rPr>
-          <w:rFonts w:ascii="Times New Roman" w:hAnsi="Times New Roman" w:cs="Times New Roman"/>
-          <w:sz w:val="24"/>
-          <w:szCs w:val="24"/>
-        </w:rPr>
-        <w:t>The second challenge was importing the data</w:t>
-      </w:r>
-      <w:r>
-        <w:rPr>
-          <w:rFonts w:ascii="Times New Roman" w:hAnsi="Times New Roman" w:cs="Times New Roman"/>
-          <w:sz w:val="24"/>
-          <w:szCs w:val="24"/>
-        </w:rPr>
-        <w:t>; it</w:t>
-      </w:r>
-      <w:r>
-        <w:rPr>
-          <w:rFonts w:ascii="Times New Roman" w:hAnsi="Times New Roman" w:cs="Times New Roman"/>
-          <w:sz w:val="24"/>
-          <w:szCs w:val="24"/>
-        </w:rPr>
-        <w:t xml:space="preserve"> took me a while to understand the </w:t>
-      </w:r>
-      <w:proofErr w:type="spellStart"/>
-      <w:r>
-        <w:rPr>
-          <w:rFonts w:ascii="Times New Roman" w:hAnsi="Times New Roman" w:cs="Times New Roman"/>
-          <w:i/>
-          <w:iCs/>
-          <w:sz w:val="24"/>
-          <w:szCs w:val="24"/>
-        </w:rPr>
         <w:t>Mongoimport</w:t>
       </w:r>
-      <w:proofErr w:type="spellEnd"/>
       <w:r>
         <w:rPr>
           <w:rFonts w:ascii="Times New Roman" w:hAnsi="Times New Roman" w:cs="Times New Roman"/>
@@ -870,19 +830,8 @@
           <w:szCs w:val="24"/>
           <w:lang w:val="en-US"/>
         </w:rPr>
-        <w:t xml:space="preserve"> I used </w:t>
-      </w:r>
-      <w:proofErr w:type="gramStart"/>
-      <w:r>
-        <w:rPr>
-          <w:rFonts w:ascii="Times New Roman" w:hAnsi="Times New Roman" w:cs="Times New Roman"/>
-          <w:sz w:val="24"/>
-          <w:szCs w:val="24"/>
-          <w:lang w:val="en-US"/>
-        </w:rPr>
-        <w:t>the .</w:t>
-      </w:r>
-      <w:proofErr w:type="spellStart"/>
+        <w:t xml:space="preserve"> I used the .</w:t>
+      </w:r>
       <w:r>
         <w:rPr>
           <w:rFonts w:ascii="Times New Roman" w:hAnsi="Times New Roman" w:cs="Times New Roman"/>
@@ -892,20 +841,7 @@
           <w:szCs w:val="24"/>
           <w:lang w:val="en-US"/>
         </w:rPr>
-        <w:t>estimatedDocumentCount</w:t>
-      </w:r>
-      <w:proofErr w:type="spellEnd"/>
-      <w:proofErr w:type="gramEnd"/>
-      <w:r>
-        <w:rPr>
-          <w:rFonts w:ascii="Times New Roman" w:hAnsi="Times New Roman" w:cs="Times New Roman"/>
-          <w:i/>
-          <w:iCs/>
-          <w:sz w:val="24"/>
-          <w:szCs w:val="24"/>
-          <w:lang w:val="en-US"/>
-        </w:rPr>
-        <w:t>()</w:t>
+        <w:t>estimatedDocumentCount()</w:t>
       </w:r>
       <w:r>
         <w:rPr>
@@ -987,27 +923,7 @@
           <w:szCs w:val="24"/>
           <w:lang w:val="en-US"/>
         </w:rPr>
-        <w:t xml:space="preserve">, I </w:t>
-      </w:r>
-      <w:proofErr w:type="gramStart"/>
-      <w:r>
-        <w:rPr>
-          <w:rFonts w:ascii="Times New Roman" w:hAnsi="Times New Roman" w:cs="Times New Roman"/>
-          <w:sz w:val="24"/>
-          <w:szCs w:val="24"/>
-          <w:lang w:val="en-US"/>
-        </w:rPr>
-        <w:t>asked</w:t>
-      </w:r>
-      <w:proofErr w:type="gramEnd"/>
-      <w:r>
-        <w:rPr>
-          <w:rFonts w:ascii="Times New Roman" w:hAnsi="Times New Roman" w:cs="Times New Roman"/>
-          <w:sz w:val="24"/>
-          <w:szCs w:val="24"/>
-          <w:lang w:val="en-US"/>
-        </w:rPr>
-        <w:t xml:space="preserve"> to d</w:t>
+        <w:t>, I asked to d</w:t>
       </w:r>
       <w:r>
         <w:rPr>
@@ -1052,17 +968,7 @@
           <w:szCs w:val="24"/>
           <w:lang w:val="en-US"/>
         </w:rPr>
-        <w:t xml:space="preserve">I used </w:t>
-      </w:r>
-      <w:proofErr w:type="gramStart"/>
-      <w:r>
-        <w:rPr>
-          <w:rFonts w:ascii="Times New Roman" w:hAnsi="Times New Roman" w:cs="Times New Roman"/>
-          <w:sz w:val="24"/>
-          <w:szCs w:val="24"/>
-          <w:lang w:val="en-US"/>
-        </w:rPr>
-        <w:t xml:space="preserve">the </w:t>
+        <w:t xml:space="preserve">I used the </w:t>
       </w:r>
       <w:r>
         <w:rPr>
@@ -1073,9 +979,8 @@
           <w:szCs w:val="24"/>
           <w:lang w:val="en-US"/>
         </w:rPr>
-        <w:t>.find</w:t>
-      </w:r>
-      <w:proofErr w:type="gramEnd"/>
+        <w:t>.find({})</w:t>
+      </w:r>
       <w:r>
         <w:rPr>
           <w:rFonts w:ascii="Times New Roman" w:hAnsi="Times New Roman" w:cs="Times New Roman"/>
@@ -1085,7 +990,16 @@
           <w:szCs w:val="24"/>
           <w:lang w:val="en-US"/>
         </w:rPr>
-        <w:t>({})</w:t>
+        <w:t xml:space="preserve"> </w:t>
+      </w:r>
+      <w:r>
+        <w:rPr>
+          <w:rFonts w:ascii="Times New Roman" w:hAnsi="Times New Roman" w:cs="Times New Roman"/>
+          <w:sz w:val="24"/>
+          <w:szCs w:val="24"/>
+          <w:lang w:val="en-US"/>
+        </w:rPr>
+        <w:t xml:space="preserve">and </w:t>
       </w:r>
       <w:r>
         <w:rPr>
@@ -1096,51 +1010,7 @@
           <w:szCs w:val="24"/>
           <w:lang w:val="en-US"/>
         </w:rPr>
-        <w:t xml:space="preserve"> </w:t>
-      </w:r>
-      <w:r>
-        <w:rPr>
-          <w:rFonts w:ascii="Times New Roman" w:hAnsi="Times New Roman" w:cs="Times New Roman"/>
-          <w:sz w:val="24"/>
-          <w:szCs w:val="24"/>
-          <w:lang w:val="en-US"/>
-        </w:rPr>
-        <w:t xml:space="preserve">and </w:t>
-      </w:r>
-      <w:r>
-        <w:rPr>
-          <w:rFonts w:ascii="Times New Roman" w:hAnsi="Times New Roman" w:cs="Times New Roman"/>
-          <w:i/>
-          <w:iCs/>
-          <w:sz w:val="24"/>
-          <w:szCs w:val="24"/>
-          <w:lang w:val="en-US"/>
-        </w:rPr>
-        <w:t>.</w:t>
-      </w:r>
-      <w:proofErr w:type="spellStart"/>
-      <w:r>
-        <w:rPr>
-          <w:rFonts w:ascii="Times New Roman" w:hAnsi="Times New Roman" w:cs="Times New Roman"/>
-          <w:i/>
-          <w:iCs/>
-          <w:sz w:val="24"/>
-          <w:szCs w:val="24"/>
-          <w:lang w:val="en-US"/>
-        </w:rPr>
-        <w:t>toArray</w:t>
-      </w:r>
-      <w:proofErr w:type="spellEnd"/>
-      <w:r>
-        <w:rPr>
-          <w:rFonts w:ascii="Times New Roman" w:hAnsi="Times New Roman" w:cs="Times New Roman"/>
-          <w:i/>
-          <w:iCs/>
-          <w:sz w:val="24"/>
-          <w:szCs w:val="24"/>
-          <w:lang w:val="en-US"/>
-        </w:rPr>
-        <w:t>()</w:t>
+        <w:t>.toArray()</w:t>
       </w:r>
       <w:r>
         <w:rPr>
@@ -1312,17 +1182,7 @@
           <w:szCs w:val="24"/>
           <w:lang w:val="en-US"/>
         </w:rPr>
-        <w:t xml:space="preserve"> I used </w:t>
-      </w:r>
-      <w:proofErr w:type="gramStart"/>
-      <w:r>
-        <w:rPr>
-          <w:rFonts w:ascii="Times New Roman" w:hAnsi="Times New Roman" w:cs="Times New Roman"/>
-          <w:sz w:val="24"/>
-          <w:szCs w:val="24"/>
-          <w:lang w:val="en-US"/>
-        </w:rPr>
-        <w:t>the .</w:t>
+        <w:t xml:space="preserve"> I used the .</w:t>
       </w:r>
       <w:r>
         <w:rPr>
@@ -1333,19 +1193,7 @@
           <w:szCs w:val="24"/>
           <w:lang w:val="en-US"/>
         </w:rPr>
-        <w:t>distinct</w:t>
-      </w:r>
-      <w:proofErr w:type="gramEnd"/>
-      <w:r>
-        <w:rPr>
-          <w:rFonts w:ascii="Times New Roman" w:hAnsi="Times New Roman" w:cs="Times New Roman"/>
-          <w:i/>
-          <w:iCs/>
-          <w:sz w:val="24"/>
-          <w:szCs w:val="24"/>
-          <w:lang w:val="en-US"/>
-        </w:rPr>
-        <w:t>()</w:t>
+        <w:t>distinct()</w:t>
       </w:r>
       <w:r>
         <w:rPr>
@@ -1517,17 +1365,7 @@
           <w:szCs w:val="24"/>
           <w:lang w:val="en-US"/>
         </w:rPr>
-        <w:t xml:space="preserve">I used </w:t>
-      </w:r>
-      <w:proofErr w:type="gramStart"/>
-      <w:r>
-        <w:rPr>
-          <w:rFonts w:ascii="Times New Roman" w:hAnsi="Times New Roman" w:cs="Times New Roman"/>
-          <w:sz w:val="24"/>
-          <w:szCs w:val="24"/>
-          <w:lang w:val="en-US"/>
-        </w:rPr>
-        <w:t xml:space="preserve">the </w:t>
+        <w:t xml:space="preserve">I used the </w:t>
       </w:r>
       <w:r>
         <w:rPr>
@@ -1538,9 +1376,26 @@
           <w:szCs w:val="24"/>
           <w:lang w:val="en-US"/>
         </w:rPr>
-        <w:t>.find</w:t>
-      </w:r>
-      <w:proofErr w:type="gramEnd"/>
+        <w:t>.find()</w:t>
+      </w:r>
+      <w:r>
+        <w:rPr>
+          <w:rFonts w:ascii="Times New Roman" w:hAnsi="Times New Roman" w:cs="Times New Roman"/>
+          <w:sz w:val="24"/>
+          <w:szCs w:val="24"/>
+          <w:lang w:val="en-US"/>
+        </w:rPr>
+        <w:t xml:space="preserve"> and</w:t>
+      </w:r>
+      <w:r>
+        <w:rPr>
+          <w:rFonts w:ascii="Times New Roman" w:hAnsi="Times New Roman" w:cs="Times New Roman"/>
+          <w:sz w:val="24"/>
+          <w:szCs w:val="24"/>
+          <w:lang w:val="en-US"/>
+        </w:rPr>
+        <w:t xml:space="preserve"> </w:t>
+      </w:r>
       <w:r>
         <w:rPr>
           <w:rFonts w:ascii="Times New Roman" w:hAnsi="Times New Roman" w:cs="Times New Roman"/>
@@ -1550,60 +1405,7 @@
           <w:szCs w:val="24"/>
           <w:lang w:val="en-US"/>
         </w:rPr>
-        <w:t>()</w:t>
-      </w:r>
-      <w:r>
-        <w:rPr>
-          <w:rFonts w:ascii="Times New Roman" w:hAnsi="Times New Roman" w:cs="Times New Roman"/>
-          <w:sz w:val="24"/>
-          <w:szCs w:val="24"/>
-          <w:lang w:val="en-US"/>
-        </w:rPr>
-        <w:t xml:space="preserve"> and</w:t>
-      </w:r>
-      <w:r>
-        <w:rPr>
-          <w:rFonts w:ascii="Times New Roman" w:hAnsi="Times New Roman" w:cs="Times New Roman"/>
-          <w:sz w:val="24"/>
-          <w:szCs w:val="24"/>
-          <w:lang w:val="en-US"/>
-        </w:rPr>
-        <w:t xml:space="preserve"> </w:t>
-      </w:r>
-      <w:r>
-        <w:rPr>
-          <w:rFonts w:ascii="Times New Roman" w:hAnsi="Times New Roman" w:cs="Times New Roman"/>
-          <w:i/>
-          <w:iCs/>
-          <w:sz w:val="24"/>
-          <w:szCs w:val="24"/>
-          <w:lang w:val="en-US"/>
-        </w:rPr>
-        <w:t>.</w:t>
-      </w:r>
-      <w:proofErr w:type="spellStart"/>
-      <w:r>
-        <w:rPr>
-          <w:rFonts w:ascii="Times New Roman" w:hAnsi="Times New Roman" w:cs="Times New Roman"/>
-          <w:i/>
-          <w:iCs/>
-          <w:sz w:val="24"/>
-          <w:szCs w:val="24"/>
-          <w:lang w:val="en-US"/>
-        </w:rPr>
-        <w:t>countDocuments</w:t>
-      </w:r>
-      <w:proofErr w:type="spellEnd"/>
-      <w:r>
-        <w:rPr>
-          <w:rFonts w:ascii="Times New Roman" w:hAnsi="Times New Roman" w:cs="Times New Roman"/>
-          <w:i/>
-          <w:iCs/>
-          <w:sz w:val="24"/>
-          <w:szCs w:val="24"/>
-          <w:lang w:val="en-US"/>
-        </w:rPr>
-        <w:t>()</w:t>
+        <w:t>.countDocuments()</w:t>
       </w:r>
       <w:r>
         <w:rPr>
@@ -1767,17 +1569,7 @@
           <w:szCs w:val="24"/>
           <w:lang w:val="en-US"/>
         </w:rPr>
-        <w:t xml:space="preserve"> I used </w:t>
-      </w:r>
-      <w:proofErr w:type="gramStart"/>
-      <w:r>
-        <w:rPr>
-          <w:rFonts w:ascii="Times New Roman" w:hAnsi="Times New Roman" w:cs="Times New Roman"/>
-          <w:sz w:val="24"/>
-          <w:szCs w:val="24"/>
-          <w:lang w:val="en-US"/>
-        </w:rPr>
-        <w:t xml:space="preserve">the </w:t>
+        <w:t xml:space="preserve"> I used the </w:t>
       </w:r>
       <w:r>
         <w:rPr>
@@ -1788,32 +1580,7 @@
           <w:szCs w:val="24"/>
           <w:lang w:val="en-US"/>
         </w:rPr>
-        <w:t>.</w:t>
-      </w:r>
-      <w:proofErr w:type="spellStart"/>
-      <w:r>
-        <w:rPr>
-          <w:rFonts w:ascii="Times New Roman" w:hAnsi="Times New Roman" w:cs="Times New Roman"/>
-          <w:i/>
-          <w:iCs/>
-          <w:sz w:val="24"/>
-          <w:szCs w:val="24"/>
-          <w:lang w:val="en-US"/>
-        </w:rPr>
-        <w:t>findOne</w:t>
-      </w:r>
-      <w:proofErr w:type="spellEnd"/>
-      <w:proofErr w:type="gramEnd"/>
-      <w:r>
-        <w:rPr>
-          <w:rFonts w:ascii="Times New Roman" w:hAnsi="Times New Roman" w:cs="Times New Roman"/>
-          <w:i/>
-          <w:iCs/>
-          <w:sz w:val="24"/>
-          <w:szCs w:val="24"/>
-          <w:lang w:val="en-US"/>
-        </w:rPr>
-        <w:t>()</w:t>
+        <w:t>.findOne()</w:t>
       </w:r>
       <w:r>
         <w:rPr>
@@ -1842,25 +1609,14 @@
         </w:rPr>
         <w:t xml:space="preserve"> this query</w:t>
       </w:r>
-      <w:proofErr w:type="gramStart"/>
-      <w:r>
-        <w:rPr>
-          <w:rFonts w:ascii="Times New Roman" w:hAnsi="Times New Roman" w:cs="Times New Roman"/>
-          <w:sz w:val="24"/>
-          <w:szCs w:val="24"/>
-          <w:lang w:val="en-US"/>
-        </w:rPr>
-        <w:t xml:space="preserve"> I looked</w:t>
-      </w:r>
-      <w:proofErr w:type="gramEnd"/>
-      <w:r>
-        <w:rPr>
-          <w:rFonts w:ascii="Times New Roman" w:hAnsi="Times New Roman" w:cs="Times New Roman"/>
-          <w:sz w:val="24"/>
-          <w:szCs w:val="24"/>
-          <w:lang w:val="en-US"/>
-        </w:rPr>
-        <w:t xml:space="preserve"> through the data collection in the </w:t>
+      <w:r>
+        <w:rPr>
+          <w:rFonts w:ascii="Times New Roman" w:hAnsi="Times New Roman" w:cs="Times New Roman"/>
+          <w:sz w:val="24"/>
+          <w:szCs w:val="24"/>
+          <w:lang w:val="en-US"/>
+        </w:rPr>
+        <w:t xml:space="preserve"> I looked through the data collection in the </w:t>
       </w:r>
       <w:r>
         <w:rPr>
@@ -2027,17 +1783,7 @@
           <w:szCs w:val="24"/>
           <w:lang w:val="en-US"/>
         </w:rPr>
-        <w:t xml:space="preserve"> I used </w:t>
-      </w:r>
-      <w:proofErr w:type="gramStart"/>
-      <w:r>
-        <w:rPr>
-          <w:rFonts w:ascii="Times New Roman" w:hAnsi="Times New Roman" w:cs="Times New Roman"/>
-          <w:sz w:val="24"/>
-          <w:szCs w:val="24"/>
-          <w:lang w:val="en-US"/>
-        </w:rPr>
-        <w:t xml:space="preserve">the </w:t>
+        <w:t xml:space="preserve"> I used the </w:t>
       </w:r>
       <w:r>
         <w:rPr>
@@ -2048,19 +1794,7 @@
           <w:szCs w:val="24"/>
           <w:lang w:val="en-US"/>
         </w:rPr>
-        <w:t>.aggregate</w:t>
-      </w:r>
-      <w:proofErr w:type="gramEnd"/>
-      <w:r>
-        <w:rPr>
-          <w:rFonts w:ascii="Times New Roman" w:hAnsi="Times New Roman" w:cs="Times New Roman"/>
-          <w:i/>
-          <w:iCs/>
-          <w:sz w:val="24"/>
-          <w:szCs w:val="24"/>
-          <w:lang w:val="en-US"/>
-        </w:rPr>
-        <w:t>()</w:t>
+        <w:t>.aggregate()</w:t>
       </w:r>
       <w:r>
         <w:rPr>
@@ -2326,17 +2060,7 @@
           <w:szCs w:val="24"/>
           <w:lang w:val="en-US"/>
         </w:rPr>
-        <w:t xml:space="preserve">I9 used </w:t>
-      </w:r>
-      <w:proofErr w:type="gramStart"/>
-      <w:r>
-        <w:rPr>
-          <w:rFonts w:ascii="Times New Roman" w:hAnsi="Times New Roman" w:cs="Times New Roman"/>
-          <w:sz w:val="24"/>
-          <w:szCs w:val="24"/>
-          <w:lang w:val="en-US"/>
-        </w:rPr>
-        <w:t xml:space="preserve">the </w:t>
+        <w:t xml:space="preserve">I9 used the </w:t>
       </w:r>
       <w:r>
         <w:rPr>
@@ -2347,19 +2071,7 @@
           <w:szCs w:val="24"/>
           <w:lang w:val="en-US"/>
         </w:rPr>
-        <w:t>.find</w:t>
-      </w:r>
-      <w:proofErr w:type="gramEnd"/>
-      <w:r>
-        <w:rPr>
-          <w:rFonts w:ascii="Times New Roman" w:hAnsi="Times New Roman" w:cs="Times New Roman"/>
-          <w:i/>
-          <w:iCs/>
-          <w:sz w:val="24"/>
-          <w:szCs w:val="24"/>
-          <w:lang w:val="en-US"/>
-        </w:rPr>
-        <w:t>()</w:t>
+        <w:t>.find()</w:t>
       </w:r>
       <w:r>
         <w:rPr>
@@ -2604,17 +2316,7 @@
           <w:szCs w:val="24"/>
           <w:lang w:val="en-US"/>
         </w:rPr>
-        <w:t xml:space="preserve"> I used </w:t>
-      </w:r>
-      <w:proofErr w:type="gramStart"/>
-      <w:r>
-        <w:rPr>
-          <w:rFonts w:ascii="Times New Roman" w:hAnsi="Times New Roman" w:cs="Times New Roman"/>
-          <w:sz w:val="24"/>
-          <w:szCs w:val="24"/>
-          <w:lang w:val="en-US"/>
-        </w:rPr>
-        <w:t xml:space="preserve">the </w:t>
+        <w:t xml:space="preserve"> I used the </w:t>
       </w:r>
       <w:r>
         <w:rPr>
@@ -2625,32 +2327,7 @@
           <w:szCs w:val="24"/>
           <w:lang w:val="en-US"/>
         </w:rPr>
-        <w:t>.</w:t>
-      </w:r>
-      <w:proofErr w:type="spellStart"/>
-      <w:r>
-        <w:rPr>
-          <w:rFonts w:ascii="Times New Roman" w:hAnsi="Times New Roman" w:cs="Times New Roman"/>
-          <w:i/>
-          <w:iCs/>
-          <w:sz w:val="24"/>
-          <w:szCs w:val="24"/>
-          <w:lang w:val="en-US"/>
-        </w:rPr>
-        <w:t>findOne</w:t>
-      </w:r>
-      <w:proofErr w:type="spellEnd"/>
-      <w:proofErr w:type="gramEnd"/>
-      <w:r>
-        <w:rPr>
-          <w:rFonts w:ascii="Times New Roman" w:hAnsi="Times New Roman" w:cs="Times New Roman"/>
-          <w:i/>
-          <w:iCs/>
-          <w:sz w:val="24"/>
-          <w:szCs w:val="24"/>
-          <w:lang w:val="en-US"/>
-        </w:rPr>
-        <w:t>()</w:t>
+        <w:t>.findOne()</w:t>
       </w:r>
       <w:r>
         <w:rPr>
@@ -2813,27 +2490,7 @@
           <w:szCs w:val="24"/>
           <w:lang w:val="en-US"/>
         </w:rPr>
-        <w:t xml:space="preserve">. I used the aggregation query where only videos coming from the arts and music category with </w:t>
-      </w:r>
-      <w:proofErr w:type="gramStart"/>
-      <w:r>
-        <w:rPr>
-          <w:rFonts w:ascii="Times New Roman" w:hAnsi="Times New Roman" w:cs="Times New Roman"/>
-          <w:sz w:val="24"/>
-          <w:szCs w:val="24"/>
-          <w:lang w:val="en-US"/>
-        </w:rPr>
-        <w:t>a number of</w:t>
-      </w:r>
-      <w:proofErr w:type="gramEnd"/>
-      <w:r>
-        <w:rPr>
-          <w:rFonts w:ascii="Times New Roman" w:hAnsi="Times New Roman" w:cs="Times New Roman"/>
-          <w:sz w:val="24"/>
-          <w:szCs w:val="24"/>
-          <w:lang w:val="en-US"/>
-        </w:rPr>
-        <w:t xml:space="preserve"> subscribers below 400 are pulled. </w:t>
+        <w:t xml:space="preserve">. I used the aggregation query where only videos coming from the arts and music category with a number of subscribers below 400 are pulled. </w:t>
       </w:r>
       <w:r>
         <w:rPr>
@@ -2860,25 +2517,115 @@
           <w:szCs w:val="24"/>
           <w:lang w:val="en-US"/>
         </w:rPr>
-        <w:t xml:space="preserve"> queries and search criteria were very limited</w:t>
-      </w:r>
-      <w:r>
-        <w:rPr>
-          <w:rFonts w:ascii="Times New Roman" w:hAnsi="Times New Roman" w:cs="Times New Roman"/>
-          <w:sz w:val="24"/>
-          <w:szCs w:val="24"/>
-          <w:lang w:val="en-US"/>
-        </w:rPr>
-        <w:t>; I</w:t>
-      </w:r>
-      <w:r>
-        <w:rPr>
-          <w:rFonts w:ascii="Times New Roman" w:hAnsi="Times New Roman" w:cs="Times New Roman"/>
-          <w:sz w:val="24"/>
-          <w:szCs w:val="24"/>
-          <w:lang w:val="en-US"/>
-        </w:rPr>
-        <w:t xml:space="preserve"> tried to add more categories in the research</w:t>
+        <w:t xml:space="preserve"> queries and search criteria were </w:t>
+      </w:r>
+      <w:r>
+        <w:rPr>
+          <w:rFonts w:ascii="Times New Roman" w:hAnsi="Times New Roman" w:cs="Times New Roman"/>
+          <w:sz w:val="24"/>
+          <w:szCs w:val="24"/>
+          <w:lang w:val="en-US"/>
+        </w:rPr>
+        <w:t>minimal</w:t>
+      </w:r>
+      <w:r>
+        <w:rPr>
+          <w:rFonts w:ascii="Times New Roman" w:hAnsi="Times New Roman" w:cs="Times New Roman"/>
+          <w:sz w:val="24"/>
+          <w:szCs w:val="24"/>
+          <w:lang w:val="en-US"/>
+        </w:rPr>
+        <w:t xml:space="preserve">. </w:t>
+      </w:r>
+      <w:r>
+        <w:rPr>
+          <w:rFonts w:ascii="Times New Roman" w:hAnsi="Times New Roman" w:cs="Times New Roman"/>
+          <w:sz w:val="24"/>
+          <w:szCs w:val="24"/>
+          <w:lang w:val="en-US"/>
+        </w:rPr>
+        <w:t>So,</w:t>
+      </w:r>
+      <w:r>
+        <w:rPr>
+          <w:rFonts w:ascii="Times New Roman" w:hAnsi="Times New Roman" w:cs="Times New Roman"/>
+          <w:sz w:val="24"/>
+          <w:szCs w:val="24"/>
+          <w:lang w:val="en-US"/>
+        </w:rPr>
+        <w:t xml:space="preserve"> I decided to create a search engine where the user can discover YouTube videos by searching </w:t>
+      </w:r>
+      <w:r>
+        <w:rPr>
+          <w:rFonts w:ascii="Times New Roman" w:hAnsi="Times New Roman" w:cs="Times New Roman"/>
+          <w:sz w:val="24"/>
+          <w:szCs w:val="24"/>
+          <w:lang w:val="en-US"/>
+        </w:rPr>
+        <w:t>through</w:t>
+      </w:r>
+      <w:r>
+        <w:rPr>
+          <w:rFonts w:ascii="Times New Roman" w:hAnsi="Times New Roman" w:cs="Times New Roman"/>
+          <w:sz w:val="24"/>
+          <w:szCs w:val="24"/>
+          <w:lang w:val="en-US"/>
+        </w:rPr>
+        <w:t xml:space="preserve"> these four categories: food, travel, history and art.  It took me a while to figure out how to </w:t>
+      </w:r>
+      <w:r>
+        <w:rPr>
+          <w:rFonts w:ascii="Times New Roman" w:hAnsi="Times New Roman" w:cs="Times New Roman"/>
+          <w:sz w:val="24"/>
+          <w:szCs w:val="24"/>
+          <w:lang w:val="en-US"/>
+        </w:rPr>
+        <w:t xml:space="preserve">add </w:t>
+      </w:r>
+      <w:r>
+        <w:rPr>
+          <w:rFonts w:ascii="Times New Roman" w:hAnsi="Times New Roman" w:cs="Times New Roman"/>
+          <w:sz w:val="24"/>
+          <w:szCs w:val="24"/>
+          <w:lang w:val="en-US"/>
+        </w:rPr>
+        <w:t>multiple</w:t>
+      </w:r>
+      <w:r>
+        <w:rPr>
+          <w:rFonts w:ascii="Times New Roman" w:hAnsi="Times New Roman" w:cs="Times New Roman"/>
+          <w:sz w:val="24"/>
+          <w:szCs w:val="24"/>
+          <w:lang w:val="en-US"/>
+        </w:rPr>
+        <w:t xml:space="preserve"> categories in th</w:t>
+      </w:r>
+      <w:r>
+        <w:rPr>
+          <w:rFonts w:ascii="Times New Roman" w:hAnsi="Times New Roman" w:cs="Times New Roman"/>
+          <w:sz w:val="24"/>
+          <w:szCs w:val="24"/>
+          <w:lang w:val="en-US"/>
+        </w:rPr>
+        <w:t xml:space="preserve">is </w:t>
+      </w:r>
+      <w:r>
+        <w:rPr>
+          <w:rFonts w:ascii="Times New Roman" w:hAnsi="Times New Roman" w:cs="Times New Roman"/>
+          <w:sz w:val="24"/>
+          <w:szCs w:val="24"/>
+          <w:lang w:val="en-US"/>
+        </w:rPr>
+        <w:t>search</w:t>
+      </w:r>
+      <w:r>
+        <w:rPr>
+          <w:rFonts w:ascii="Times New Roman" w:hAnsi="Times New Roman" w:cs="Times New Roman"/>
+          <w:sz w:val="24"/>
+          <w:szCs w:val="24"/>
+          <w:lang w:val="en-US"/>
+        </w:rPr>
+        <w:t xml:space="preserve"> engine</w:t>
       </w:r>
       <w:r>
         <w:rPr>
@@ -2896,10 +2643,26 @@
           <w:szCs w:val="24"/>
           <w:lang w:val="en-US"/>
         </w:rPr>
-        <w:t xml:space="preserve"> but </w:t>
-      </w:r>
-      <w:proofErr w:type="spellStart"/>
-      <w:proofErr w:type="gramStart"/>
+        <w:t xml:space="preserve"> </w:t>
+      </w:r>
+      <w:r>
+        <w:rPr>
+          <w:rFonts w:ascii="Times New Roman" w:hAnsi="Times New Roman" w:cs="Times New Roman"/>
+          <w:sz w:val="24"/>
+          <w:szCs w:val="24"/>
+          <w:lang w:val="en-US"/>
+        </w:rPr>
+        <w:t>because</w:t>
+      </w:r>
+      <w:r>
+        <w:rPr>
+          <w:rFonts w:ascii="Times New Roman" w:hAnsi="Times New Roman" w:cs="Times New Roman"/>
+          <w:sz w:val="24"/>
+          <w:szCs w:val="24"/>
+          <w:lang w:val="en-US"/>
+        </w:rPr>
+        <w:t xml:space="preserve"> </w:t>
+      </w:r>
       <w:r>
         <w:rPr>
           <w:rFonts w:ascii="Times New Roman" w:hAnsi="Times New Roman" w:cs="Times New Roman"/>
@@ -2911,8 +2674,6 @@
         </w:rPr>
         <w:t>res.send</w:t>
       </w:r>
-      <w:proofErr w:type="spellEnd"/>
-      <w:proofErr w:type="gramEnd"/>
       <w:r>
         <w:rPr>
           <w:rFonts w:ascii="Times New Roman" w:hAnsi="Times New Roman" w:cs="Times New Roman"/>
@@ -2949,57 +2710,21 @@
           <w:szCs w:val="24"/>
           <w:lang w:val="en-US"/>
         </w:rPr>
-        <w:t xml:space="preserve"> handle more than one variable. So</w:t>
-      </w:r>
-      <w:r>
-        <w:rPr>
-          <w:rFonts w:ascii="Times New Roman" w:hAnsi="Times New Roman" w:cs="Times New Roman"/>
-          <w:sz w:val="24"/>
-          <w:szCs w:val="24"/>
-          <w:lang w:val="en-US"/>
-        </w:rPr>
-        <w:t>,</w:t>
-      </w:r>
-      <w:r>
-        <w:rPr>
-          <w:rFonts w:ascii="Times New Roman" w:hAnsi="Times New Roman" w:cs="Times New Roman"/>
-          <w:sz w:val="24"/>
-          <w:szCs w:val="24"/>
-          <w:lang w:val="en-US"/>
-        </w:rPr>
-        <w:t xml:space="preserve"> instead</w:t>
-      </w:r>
-      <w:r>
-        <w:rPr>
-          <w:rFonts w:ascii="Times New Roman" w:hAnsi="Times New Roman" w:cs="Times New Roman"/>
-          <w:sz w:val="24"/>
-          <w:szCs w:val="24"/>
-          <w:lang w:val="en-US"/>
-        </w:rPr>
-        <w:t>,</w:t>
-      </w:r>
-      <w:r>
-        <w:rPr>
-          <w:rFonts w:ascii="Times New Roman" w:hAnsi="Times New Roman" w:cs="Times New Roman"/>
-          <w:sz w:val="24"/>
-          <w:szCs w:val="24"/>
-          <w:lang w:val="en-US"/>
-        </w:rPr>
-        <w:t xml:space="preserve"> I decided to create a quiz to access the pulled data. </w:t>
-      </w:r>
-      <w:r>
-        <w:rPr>
-          <w:rFonts w:ascii="Times New Roman" w:hAnsi="Times New Roman" w:cs="Times New Roman"/>
-          <w:sz w:val="24"/>
-          <w:szCs w:val="24"/>
-          <w:lang w:val="en-US"/>
-        </w:rPr>
-        <w:t>So here are the three possibilities:</w:t>
+        <w:t xml:space="preserve"> handle more than one variable. </w:t>
+      </w:r>
+      <w:r>
+        <w:rPr>
+          <w:rFonts w:ascii="Times New Roman" w:hAnsi="Times New Roman" w:cs="Times New Roman"/>
+          <w:sz w:val="24"/>
+          <w:szCs w:val="24"/>
+          <w:lang w:val="en-US"/>
+        </w:rPr>
+        <w:t xml:space="preserve">With the help of Sabine, I was able to create four different queries for each category. </w:t>
       </w:r>
     </w:p>
     <w:p>
       <w:pPr>
-        <w:pStyle w:val="ListParagraph"/>
+        <w:pStyle w:val="Paragraphedeliste"/>
         <w:numPr>
           <w:ilvl w:val="0"/>
           <w:numId w:val="1"/>
@@ -3113,7 +2838,7 @@
         </w:rPr>
         <w:lastRenderedPageBreak/>
         <w:drawing>
-          <wp:inline distT="0" distB="0" distL="0" distR="0" wp14:anchorId="52D148F9" wp14:editId="73BCE905">
+          <wp:inline distT="0" distB="0" distL="0" distR="0" wp14:anchorId="52D148F9" wp14:editId="67F842E2">
             <wp:extent cx="5486400" cy="1767205"/>
             <wp:effectExtent l="0" t="0" r="0" b="4445"/>
             <wp:docPr id="1639014333" name="Picture 1" descr="A red rectangular object with white text&#10;&#10;Description automatically generated"/>
@@ -3192,7 +2917,7 @@
           <w:lang w:val="en-US"/>
         </w:rPr>
         <w:drawing>
-          <wp:inline distT="0" distB="0" distL="0" distR="0" wp14:anchorId="2F442141" wp14:editId="093C9215">
+          <wp:inline distT="0" distB="0" distL="0" distR="0" wp14:anchorId="2F442141" wp14:editId="688F9948">
             <wp:extent cx="5486400" cy="1734185"/>
             <wp:effectExtent l="0" t="0" r="0" b="0"/>
             <wp:docPr id="2095424676" name="Picture 2" descr="A red rectangular object with white text&#10;&#10;Description automatically generated"/>
@@ -3242,7 +2967,7 @@
           <w:lang w:val="en-US"/>
         </w:rPr>
         <w:drawing>
-          <wp:inline distT="0" distB="0" distL="0" distR="0" wp14:anchorId="55D39F71" wp14:editId="2D21EAE1">
+          <wp:inline distT="0" distB="0" distL="0" distR="0" wp14:anchorId="55D39F71" wp14:editId="0D329520">
             <wp:extent cx="5486400" cy="1913890"/>
             <wp:effectExtent l="0" t="0" r="0" b="0"/>
             <wp:docPr id="718043367" name="Picture 3" descr="A red rectangular object with white text&#10;&#10;Description automatically generated"/>
@@ -3296,7 +3021,7 @@
     </w:p>
     <w:p>
       <w:pPr>
-        <w:pStyle w:val="ListParagraph"/>
+        <w:pStyle w:val="Paragraphedeliste"/>
         <w:numPr>
           <w:ilvl w:val="0"/>
           <w:numId w:val="1"/>
@@ -3327,7 +3052,7 @@
         </w:rPr>
         <w:lastRenderedPageBreak/>
         <w:drawing>
-          <wp:inline distT="0" distB="0" distL="0" distR="0" wp14:anchorId="4031136F" wp14:editId="6F3DB3A6">
+          <wp:inline distT="0" distB="0" distL="0" distR="0" wp14:anchorId="4031136F" wp14:editId="3C0454B6">
             <wp:extent cx="5486400" cy="1902460"/>
             <wp:effectExtent l="0" t="0" r="0" b="2540"/>
             <wp:docPr id="86691043" name="Picture 4" descr="A red rectangular object with white lines&#10;&#10;Description automatically generated"/>
@@ -3377,7 +3102,7 @@
           <w:lang w:val="en-US"/>
         </w:rPr>
         <w:drawing>
-          <wp:inline distT="0" distB="0" distL="0" distR="0" wp14:anchorId="1ED56D32" wp14:editId="45D3F3D3">
+          <wp:inline distT="0" distB="0" distL="0" distR="0" wp14:anchorId="1ED56D32" wp14:editId="43555756">
             <wp:extent cx="5486400" cy="1917065"/>
             <wp:effectExtent l="0" t="0" r="0" b="6985"/>
             <wp:docPr id="1995486163" name="Picture 5" descr="A red rectangular object with white text&#10;&#10;Description automatically generated"/>
@@ -3421,7 +3146,7 @@
     </w:p>
     <w:p>
       <w:pPr>
-        <w:pStyle w:val="ListParagraph"/>
+        <w:pStyle w:val="Paragraphedeliste"/>
         <w:numPr>
           <w:ilvl w:val="0"/>
           <w:numId w:val="1"/>
@@ -3440,32 +3165,12 @@
           <w:szCs w:val="24"/>
           <w:lang w:val="en-US"/>
         </w:rPr>
-        <w:t xml:space="preserve">And if they provide the right </w:t>
-      </w:r>
-      <w:proofErr w:type="gramStart"/>
-      <w:r>
-        <w:rPr>
-          <w:rFonts w:ascii="Times New Roman" w:hAnsi="Times New Roman" w:cs="Times New Roman"/>
-          <w:sz w:val="24"/>
-          <w:szCs w:val="24"/>
-          <w:lang w:val="en-US"/>
-        </w:rPr>
-        <w:t>answer</w:t>
-      </w:r>
-      <w:proofErr w:type="gramEnd"/>
-      <w:r>
-        <w:rPr>
-          <w:rFonts w:ascii="Times New Roman" w:hAnsi="Times New Roman" w:cs="Times New Roman"/>
-          <w:sz w:val="24"/>
-          <w:szCs w:val="24"/>
-          <w:lang w:val="en-US"/>
-        </w:rPr>
-        <w:t xml:space="preserve"> they receive the data. </w:t>
+        <w:t xml:space="preserve">And if they provide the right answer they receive the data. </w:t>
       </w:r>
     </w:p>
     <w:p>
       <w:pPr>
-        <w:pStyle w:val="ListParagraph"/>
+        <w:pStyle w:val="Paragraphedeliste"/>
         <w:rPr>
           <w:rFonts w:ascii="Times New Roman" w:hAnsi="Times New Roman" w:cs="Times New Roman"/>
           <w:sz w:val="24"/>
@@ -3482,7 +3187,7 @@
           <w:lang w:val="en-US"/>
         </w:rPr>
         <w:drawing>
-          <wp:inline distT="0" distB="0" distL="0" distR="0" wp14:anchorId="49727263" wp14:editId="7E455B7E">
+          <wp:inline distT="0" distB="0" distL="0" distR="0" wp14:anchorId="49727263" wp14:editId="65D1F949">
             <wp:extent cx="5486400" cy="2290445"/>
             <wp:effectExtent l="0" t="0" r="0" b="0"/>
             <wp:docPr id="1922416858" name="Picture 6" descr="A red rectangular object with white lines&#10;&#10;Description automatically generated"/>
@@ -3526,7 +3231,7 @@
     </w:p>
     <w:p>
       <w:pPr>
-        <w:pStyle w:val="ListParagraph"/>
+        <w:pStyle w:val="Paragraphedeliste"/>
         <w:rPr>
           <w:rFonts w:ascii="Times New Roman" w:hAnsi="Times New Roman" w:cs="Times New Roman"/>
           <w:sz w:val="24"/>
@@ -3595,27 +3300,7 @@
           <w:szCs w:val="24"/>
           <w:lang w:val="en-US"/>
         </w:rPr>
-        <w:t xml:space="preserve"> the dataset format was badly written because some videos have over 400 subscribers (</w:t>
-      </w:r>
-      <w:proofErr w:type="spellStart"/>
-      <w:r>
-        <w:rPr>
-          <w:rFonts w:ascii="Times New Roman" w:hAnsi="Times New Roman" w:cs="Times New Roman"/>
-          <w:sz w:val="24"/>
-          <w:szCs w:val="24"/>
-          <w:lang w:val="en-US"/>
-        </w:rPr>
-        <w:t>eg.</w:t>
-      </w:r>
-      <w:proofErr w:type="spellEnd"/>
-      <w:r>
-        <w:rPr>
-          <w:rFonts w:ascii="Times New Roman" w:hAnsi="Times New Roman" w:cs="Times New Roman"/>
-          <w:sz w:val="24"/>
-          <w:szCs w:val="24"/>
-          <w:lang w:val="en-US"/>
-        </w:rPr>
-        <w:t xml:space="preserve">, </w:t>
+        <w:t xml:space="preserve"> the dataset format was badly written because some videos have over 400 subscribers (eg., </w:t>
       </w:r>
       <w:r>
         <w:rPr>
@@ -3811,7 +3496,7 @@
     </w:p>
     <w:p>
       <w:pPr>
-        <w:pStyle w:val="ListParagraph"/>
+        <w:pStyle w:val="Paragraphedeliste"/>
         <w:rPr>
           <w:rFonts w:ascii="Times New Roman" w:hAnsi="Times New Roman" w:cs="Times New Roman"/>
           <w:sz w:val="24"/>
@@ -4071,17 +3756,7 @@
           <w:szCs w:val="24"/>
           <w:lang w:val="en-US"/>
         </w:rPr>
-        <w:t xml:space="preserve"> The only category working well in this dataset is “category” because it is the only category that requires few keyword inputs for the MongoDB functions. All the other categories are too descriptive. For obscure reasons, I cannot insert the request alone in </w:t>
-      </w:r>
-      <w:proofErr w:type="gramStart"/>
-      <w:r>
-        <w:rPr>
-          <w:rFonts w:ascii="Times New Roman" w:hAnsi="Times New Roman" w:cs="Times New Roman"/>
-          <w:sz w:val="24"/>
-          <w:szCs w:val="24"/>
-          <w:lang w:val="en-US"/>
-        </w:rPr>
-        <w:t>the</w:t>
+        <w:t xml:space="preserve"> The only category working well in this dataset is “category” because it is the only category that requires few keyword inputs for the MongoDB functions. All the other categories are too descriptive. For obscure reasons, I cannot insert the request alone in the</w:t>
       </w:r>
       <w:r>
         <w:rPr>
@@ -4092,19 +3767,7 @@
           <w:szCs w:val="24"/>
           <w:lang w:val="en-US"/>
         </w:rPr>
-        <w:t xml:space="preserve"> .find</w:t>
-      </w:r>
-      <w:proofErr w:type="gramEnd"/>
-      <w:r>
-        <w:rPr>
-          <w:rFonts w:ascii="Times New Roman" w:hAnsi="Times New Roman" w:cs="Times New Roman"/>
-          <w:i/>
-          <w:iCs/>
-          <w:sz w:val="24"/>
-          <w:szCs w:val="24"/>
-          <w:lang w:val="en-US"/>
-        </w:rPr>
-        <w:t>()</w:t>
+        <w:t xml:space="preserve"> .find()</w:t>
       </w:r>
       <w:r>
         <w:rPr>
@@ -4172,7 +3835,7 @@
     </w:p>
     <w:p>
       <w:pPr>
-        <w:pStyle w:val="ListParagraph"/>
+        <w:pStyle w:val="Paragraphedeliste"/>
         <w:rPr>
           <w:rFonts w:ascii="Times New Roman" w:hAnsi="Times New Roman" w:cs="Times New Roman"/>
           <w:sz w:val="24"/>
@@ -4246,7 +3909,7 @@
 <w:hdr xmlns:wpc="http://schemas.microsoft.com/office/word/2010/wordprocessingCanvas" xmlns:cx="http://schemas.microsoft.com/office/drawing/2014/chartex" xmlns:cx1="http://schemas.microsoft.com/office/drawing/2015/9/8/chartex" xmlns:cx2="http://schemas.microsoft.com/office/drawing/2015/10/21/chartex" xmlns:cx3="http://schemas.microsoft.com/office/drawing/2016/5/9/chartex" xmlns:cx4="http://schemas.microsoft.com/office/drawing/2016/5/10/chartex" xmlns:cx5="http://schemas.microsoft.com/office/drawing/2016/5/11/chartex" xmlns:cx6="http://schemas.microsoft.com/office/drawing/2016/5/12/chartex" xmlns:cx7="http://schemas.microsoft.com/office/drawing/2016/5/13/chartex" xmlns:cx8="http://schemas.microsoft.com/office/drawing/2016/5/14/chartex" xmlns:mc="http://schemas.openxmlformats.org/markup-compatibility/2006" xmlns:aink="http://schemas.microsoft.com/office/drawing/2016/ink" xmlns:am3d="http://schemas.microsoft.com/office/drawing/2017/model3d" xmlns:o="urn:schemas-microsoft-com:office:office" xmlns:oel="http://schemas.microsoft.com/office/2019/extlst" xmlns:r="http://schemas.openxmlformats.org/officeDocument/2006/relationships" xmlns:m="http://schemas.openxmlformats.org/officeDocument/2006/math" xmlns:v="urn:schemas-microsoft-com:vml" xmlns:wp14="http://schemas.microsoft.com/office/word/2010/wordprocessingDrawing" xmlns:wp="http://schemas.openxmlformats.org/drawingml/2006/wordprocessingDrawing" xmlns:w10="urn:schemas-microsoft-com:office:word" xmlns:w="http://schemas.openxmlformats.org/wordprocessingml/2006/main" xmlns:w14="http://schemas.microsoft.com/office/word/2010/wordml" xmlns:w15="http://schemas.microsoft.com/office/word/2012/wordml" xmlns:w16cex="http://schemas.microsoft.com/office/word/2018/wordml/cex" xmlns:w16cid="http://schemas.microsoft.com/office/word/2016/wordml/cid" xmlns:w16="http://schemas.microsoft.com/office/word/2018/wordml" xmlns:w16sdtdh="http://schemas.microsoft.com/office/word/2020/wordml/sdtdatahash" xmlns:w16se="http://schemas.microsoft.com/office/word/2015/wordml/symex" xmlns:wpg="http://schemas.microsoft.com/office/word/2010/wordprocessingGroup" xmlns:wpi="http://schemas.microsoft.com/office/word/2010/wordprocessingInk" xmlns:wne="http://schemas.microsoft.com/office/word/2006/wordml" xmlns:wps="http://schemas.microsoft.com/office/word/2010/wordprocessingShape" mc:Ignorable="w14 w15 w16se w16cid w16 w16cex w16sdtdh wp14">
   <w:p>
     <w:pPr>
-      <w:pStyle w:val="Header"/>
+      <w:pStyle w:val="En-tte"/>
       <w:rPr>
         <w:rFonts w:ascii="Times New Roman" w:hAnsi="Times New Roman" w:cs="Times New Roman"/>
       </w:rPr>
@@ -4296,7 +3959,7 @@
   </w:p>
   <w:p>
     <w:pPr>
-      <w:pStyle w:val="Header"/>
+      <w:pStyle w:val="En-tte"/>
     </w:pPr>
     <w:r>
       <w:rPr>
@@ -4319,7 +3982,7 @@
   </w:p>
   <w:p>
     <w:pPr>
-      <w:pStyle w:val="Header"/>
+      <w:pStyle w:val="En-tte"/>
     </w:pPr>
   </w:p>
 </w:hdr>
@@ -4823,13 +4486,13 @@
     <w:name w:val="Normal"/>
     <w:qFormat/>
   </w:style>
-  <w:style w:type="character" w:default="1" w:styleId="DefaultParagraphFont">
+  <w:style w:type="character" w:default="1" w:styleId="Policepardfaut">
     <w:name w:val="Default Paragraph Font"/>
     <w:uiPriority w:val="1"/>
     <w:semiHidden/>
     <w:unhideWhenUsed/>
   </w:style>
-  <w:style w:type="table" w:default="1" w:styleId="TableNormal">
+  <w:style w:type="table" w:default="1" w:styleId="TableauNormal">
     <w:name w:val="Normal Table"/>
     <w:uiPriority w:val="99"/>
     <w:semiHidden/>
@@ -4844,16 +4507,16 @@
       </w:tblCellMar>
     </w:tblPr>
   </w:style>
-  <w:style w:type="numbering" w:default="1" w:styleId="NoList">
+  <w:style w:type="numbering" w:default="1" w:styleId="Aucuneliste">
     <w:name w:val="No List"/>
     <w:uiPriority w:val="99"/>
     <w:semiHidden/>
     <w:unhideWhenUsed/>
   </w:style>
-  <w:style w:type="paragraph" w:styleId="Header">
+  <w:style w:type="paragraph" w:styleId="En-tte">
     <w:name w:val="header"/>
     <w:basedOn w:val="Normal"/>
-    <w:link w:val="HeaderChar"/>
+    <w:link w:val="En-tteCar"/>
     <w:uiPriority w:val="99"/>
     <w:unhideWhenUsed/>
     <w:rsid w:val="00ED1003"/>
@@ -4865,17 +4528,17 @@
       <w:spacing w:after="0" w:line="240" w:lineRule="auto"/>
     </w:pPr>
   </w:style>
-  <w:style w:type="character" w:customStyle="1" w:styleId="HeaderChar">
-    <w:name w:val="Header Char"/>
-    <w:basedOn w:val="DefaultParagraphFont"/>
-    <w:link w:val="Header"/>
+  <w:style w:type="character" w:customStyle="1" w:styleId="En-tteCar">
+    <w:name w:val="En-tête Car"/>
+    <w:basedOn w:val="Policepardfaut"/>
+    <w:link w:val="En-tte"/>
     <w:uiPriority w:val="99"/>
     <w:rsid w:val="00ED1003"/>
   </w:style>
-  <w:style w:type="paragraph" w:styleId="Footer">
+  <w:style w:type="paragraph" w:styleId="Pieddepage">
     <w:name w:val="footer"/>
     <w:basedOn w:val="Normal"/>
-    <w:link w:val="FooterChar"/>
+    <w:link w:val="PieddepageCar"/>
     <w:uiPriority w:val="99"/>
     <w:unhideWhenUsed/>
     <w:rsid w:val="00ED1003"/>
@@ -4887,14 +4550,14 @@
       <w:spacing w:after="0" w:line="240" w:lineRule="auto"/>
     </w:pPr>
   </w:style>
-  <w:style w:type="character" w:customStyle="1" w:styleId="FooterChar">
-    <w:name w:val="Footer Char"/>
-    <w:basedOn w:val="DefaultParagraphFont"/>
-    <w:link w:val="Footer"/>
+  <w:style w:type="character" w:customStyle="1" w:styleId="PieddepageCar">
+    <w:name w:val="Pied de page Car"/>
+    <w:basedOn w:val="Policepardfaut"/>
+    <w:link w:val="Pieddepage"/>
     <w:uiPriority w:val="99"/>
     <w:rsid w:val="00ED1003"/>
   </w:style>
-  <w:style w:type="paragraph" w:styleId="ListParagraph">
+  <w:style w:type="paragraph" w:styleId="Paragraphedeliste">
     <w:name w:val="List Paragraph"/>
     <w:basedOn w:val="Normal"/>
     <w:uiPriority w:val="34"/>

</xml_diff>